<commit_message>
[JN] finished data 621 hw#4
</commit_message>
<xml_diff>
--- a/608. Knowledge and Visual Analytics/syllabus_data_608_spring_2020.docx
+++ b/608. Knowledge and Visual Analytics/syllabus_data_608_spring_2020.docx
@@ -1,6 +1,6 @@
 
 <file path=word/document.xml><?xml version="1.0" encoding="utf-8"?>
-<w:document xmlns:wpc="http://schemas.microsoft.com/office/word/2010/wordprocessingCanvas" xmlns:cx="http://schemas.microsoft.com/office/drawing/2014/chartex" xmlns:cx1="http://schemas.microsoft.com/office/drawing/2015/9/8/chartex" xmlns:mc="http://schemas.openxmlformats.org/markup-compatibility/2006" xmlns:o="urn:schemas-microsoft-com:office:office" xmlns:r="http://schemas.openxmlformats.org/officeDocument/2006/relationships" xmlns:m="http://schemas.openxmlformats.org/officeDocument/2006/math" xmlns:v="urn:schemas-microsoft-com:vml" xmlns:wp14="http://schemas.microsoft.com/office/word/2010/wordprocessingDrawing" xmlns:wp="http://schemas.openxmlformats.org/drawingml/2006/wordprocessingDrawing" xmlns:w10="urn:schemas-microsoft-com:office:word" xmlns:w="http://schemas.openxmlformats.org/wordprocessingml/2006/main" xmlns:w14="http://schemas.microsoft.com/office/word/2010/wordml" xmlns:w15="http://schemas.microsoft.com/office/word/2012/wordml" xmlns:w16se="http://schemas.microsoft.com/office/word/2015/wordml/symex" xmlns:wpg="http://schemas.microsoft.com/office/word/2010/wordprocessingGroup" xmlns:wpi="http://schemas.microsoft.com/office/word/2010/wordprocessingInk" xmlns:wne="http://schemas.microsoft.com/office/word/2006/wordml" xmlns:wps="http://schemas.microsoft.com/office/word/2010/wordprocessingShape" mc:Ignorable="w14 w15 w16se wp14">
+<w:document xmlns:wpc="http://schemas.microsoft.com/office/word/2010/wordprocessingCanvas" xmlns:cx="http://schemas.microsoft.com/office/drawing/2014/chartex" xmlns:cx1="http://schemas.microsoft.com/office/drawing/2015/9/8/chartex" xmlns:cx2="http://schemas.microsoft.com/office/drawing/2015/10/21/chartex" xmlns:cx3="http://schemas.microsoft.com/office/drawing/2016/5/9/chartex" xmlns:cx4="http://schemas.microsoft.com/office/drawing/2016/5/10/chartex" xmlns:cx5="http://schemas.microsoft.com/office/drawing/2016/5/11/chartex" xmlns:cx6="http://schemas.microsoft.com/office/drawing/2016/5/12/chartex" xmlns:cx7="http://schemas.microsoft.com/office/drawing/2016/5/13/chartex" xmlns:cx8="http://schemas.microsoft.com/office/drawing/2016/5/14/chartex" xmlns:mc="http://schemas.openxmlformats.org/markup-compatibility/2006" xmlns:aink="http://schemas.microsoft.com/office/drawing/2016/ink" xmlns:am3d="http://schemas.microsoft.com/office/drawing/2017/model3d" xmlns:o="urn:schemas-microsoft-com:office:office" xmlns:r="http://schemas.openxmlformats.org/officeDocument/2006/relationships" xmlns:m="http://schemas.openxmlformats.org/officeDocument/2006/math" xmlns:v="urn:schemas-microsoft-com:vml" xmlns:wp14="http://schemas.microsoft.com/office/word/2010/wordprocessingDrawing" xmlns:wp="http://schemas.openxmlformats.org/drawingml/2006/wordprocessingDrawing" xmlns:w10="urn:schemas-microsoft-com:office:word" xmlns:w="http://schemas.openxmlformats.org/wordprocessingml/2006/main" xmlns:w14="http://schemas.microsoft.com/office/word/2010/wordml" xmlns:w15="http://schemas.microsoft.com/office/word/2012/wordml" xmlns:w16cid="http://schemas.microsoft.com/office/word/2016/wordml/cid" xmlns:w16se="http://schemas.microsoft.com/office/word/2015/wordml/symex" xmlns:wpg="http://schemas.microsoft.com/office/word/2010/wordprocessingGroup" xmlns:wpi="http://schemas.microsoft.com/office/word/2010/wordprocessingInk" xmlns:wne="http://schemas.microsoft.com/office/word/2006/wordml" xmlns:wps="http://schemas.microsoft.com/office/word/2010/wordprocessingShape" mc:Ignorable="w14 w15 w16se w16cid wp14">
   <w:body>
     <w:p>
       <w:pPr>
@@ -378,27 +378,7 @@
           <w:sz w:val="22"/>
           <w:szCs w:val="22"/>
         </w:rPr>
-        <w:t xml:space="preserve">You should have network access for lectures (every other week). You should also have a computer on which you can save software and different files. A </w:t>
-      </w:r>
-      <w:proofErr w:type="spellStart"/>
-      <w:r>
-        <w:rPr>
-          <w:rFonts w:ascii="Arial" w:hAnsi="Arial" w:cs="Arial"/>
-          <w:color w:val="000000"/>
-          <w:sz w:val="22"/>
-          <w:szCs w:val="22"/>
-        </w:rPr>
-        <w:t>Github</w:t>
-      </w:r>
-      <w:proofErr w:type="spellEnd"/>
-      <w:r>
-        <w:rPr>
-          <w:rFonts w:ascii="Arial" w:hAnsi="Arial" w:cs="Arial"/>
-          <w:color w:val="000000"/>
-          <w:sz w:val="22"/>
-          <w:szCs w:val="22"/>
-        </w:rPr>
-        <w:t xml:space="preserve"> account will be mandatory for submitting projects.</w:t>
+        <w:t>You should have network access for lectures (every other week). You should also have a computer on which you can save software and different files. A Github account will be mandatory for submitting projects.</w:t>
       </w:r>
     </w:p>
     <w:p/>
@@ -425,27 +405,7 @@
           <w:sz w:val="22"/>
           <w:szCs w:val="22"/>
         </w:rPr>
-        <w:t>I expect that you will honor the principle of academic integrity. This means that all academic work will be done by the individual to whom it is assigned, without unauthorized aid of any kind. I strongly encourage you to look for help on coding problems from the internet (</w:t>
-      </w:r>
-      <w:proofErr w:type="spellStart"/>
-      <w:r>
-        <w:rPr>
-          <w:rFonts w:ascii="Arial" w:hAnsi="Arial" w:cs="Arial"/>
-          <w:color w:val="000000"/>
-          <w:sz w:val="22"/>
-          <w:szCs w:val="22"/>
-        </w:rPr>
-        <w:t>StackOverflow</w:t>
-      </w:r>
-      <w:proofErr w:type="spellEnd"/>
-      <w:r>
-        <w:rPr>
-          <w:rFonts w:ascii="Arial" w:hAnsi="Arial" w:cs="Arial"/>
-          <w:color w:val="000000"/>
-          <w:sz w:val="22"/>
-          <w:szCs w:val="22"/>
-        </w:rPr>
-        <w:t>, etc.) If you use code found online in your academic work, provide a link to the original code as a reference so it is clear what was added. We all stand on the shoulders of giants, and you will be graded on how you creatively apply borrowed code to a novel problem.</w:t>
+        <w:t>I expect that you will honor the principle of academic integrity. This means that all academic work will be done by the individual to whom it is assigned, without unauthorized aid of any kind. I strongly encourage you to look for help on coding problems from the internet (StackOverflow, etc.) If you use code found online in your academic work, provide a link to the original code as a reference so it is clear what was added. We all stand on the shoulders of giants, and you will be graded on how you creatively apply borrowed code to a novel problem.</w:t>
       </w:r>
     </w:p>
     <w:p/>
@@ -537,8 +497,6 @@
       <w:r>
         <w:br/>
       </w:r>
-      <w:bookmarkStart w:id="0" w:name="_GoBack"/>
-      <w:bookmarkEnd w:id="0"/>
       <w:r>
         <w:br/>
       </w:r>
@@ -1060,39 +1018,8 @@
                 <w:sz w:val="22"/>
                 <w:szCs w:val="22"/>
               </w:rPr>
-              <w:t xml:space="preserve">Skill focus: Data cleansing, “Bring your code to the data”, </w:t>
-            </w:r>
-            <w:proofErr w:type="spellStart"/>
-            <w:r>
-              <w:rPr>
-                <w:rFonts w:ascii="Arial" w:hAnsi="Arial" w:cs="Arial"/>
-                <w:color w:val="000000"/>
-                <w:sz w:val="22"/>
-                <w:szCs w:val="22"/>
-              </w:rPr>
-              <w:t>Bigvis</w:t>
-            </w:r>
-            <w:proofErr w:type="spellEnd"/>
-            <w:r>
-              <w:rPr>
-                <w:rFonts w:ascii="Arial" w:hAnsi="Arial" w:cs="Arial"/>
-                <w:color w:val="000000"/>
-                <w:sz w:val="22"/>
-                <w:szCs w:val="22"/>
-              </w:rPr>
-              <w:t xml:space="preserve">, </w:t>
-            </w:r>
-            <w:proofErr w:type="spellStart"/>
-            <w:r>
-              <w:rPr>
-                <w:rFonts w:ascii="Arial" w:hAnsi="Arial" w:cs="Arial"/>
-                <w:color w:val="000000"/>
-                <w:sz w:val="22"/>
-                <w:szCs w:val="22"/>
-              </w:rPr>
-              <w:t>Datashader</w:t>
-            </w:r>
-            <w:proofErr w:type="spellEnd"/>
+              <w:t>Skill focus: Data cleansing, “Bring your code to the data”, Bigvis, Datashader</w:t>
+            </w:r>
           </w:p>
         </w:tc>
       </w:tr>
@@ -1405,27 +1332,7 @@
                 <w:sz w:val="22"/>
                 <w:szCs w:val="22"/>
               </w:rPr>
-              <w:t xml:space="preserve">Interactive data visualizations with </w:t>
-            </w:r>
-            <w:proofErr w:type="spellStart"/>
-            <w:r>
-              <w:rPr>
-                <w:rFonts w:ascii="Arial" w:hAnsi="Arial" w:cs="Arial"/>
-                <w:color w:val="000000"/>
-                <w:sz w:val="22"/>
-                <w:szCs w:val="22"/>
-              </w:rPr>
-              <w:t>Plotly</w:t>
-            </w:r>
-            <w:proofErr w:type="spellEnd"/>
-            <w:r>
-              <w:rPr>
-                <w:rFonts w:ascii="Arial" w:hAnsi="Arial" w:cs="Arial"/>
-                <w:color w:val="000000"/>
-                <w:sz w:val="22"/>
-                <w:szCs w:val="22"/>
-              </w:rPr>
-              <w:t xml:space="preserve"> and Dash</w:t>
+              <w:t>Interactive data visualizations with Plotly and Dash</w:t>
             </w:r>
           </w:p>
           <w:p/>
@@ -1441,27 +1348,7 @@
                 <w:sz w:val="22"/>
                 <w:szCs w:val="22"/>
               </w:rPr>
-              <w:t xml:space="preserve">Skill focus: web development concepts, </w:t>
-            </w:r>
-            <w:proofErr w:type="spellStart"/>
-            <w:r>
-              <w:rPr>
-                <w:rFonts w:ascii="Arial" w:hAnsi="Arial" w:cs="Arial"/>
-                <w:color w:val="000000"/>
-                <w:sz w:val="22"/>
-                <w:szCs w:val="22"/>
-              </w:rPr>
-              <w:t>Plotly</w:t>
-            </w:r>
-            <w:proofErr w:type="spellEnd"/>
-            <w:r>
-              <w:rPr>
-                <w:rFonts w:ascii="Arial" w:hAnsi="Arial" w:cs="Arial"/>
-                <w:color w:val="000000"/>
-                <w:sz w:val="22"/>
-                <w:szCs w:val="22"/>
-              </w:rPr>
-              <w:t>, Dash</w:t>
+              <w:t>Skill focus: web development concepts, Plotly, Dash</w:t>
             </w:r>
           </w:p>
         </w:tc>
@@ -1496,19 +1383,8 @@
                 <w:sz w:val="22"/>
                 <w:szCs w:val="22"/>
               </w:rPr>
-              <w:t xml:space="preserve">Introduction to </w:t>
-            </w:r>
-            <w:proofErr w:type="spellStart"/>
-            <w:r>
-              <w:rPr>
-                <w:rFonts w:ascii="Arial" w:hAnsi="Arial" w:cs="Arial"/>
-                <w:color w:val="000000"/>
-                <w:sz w:val="22"/>
-                <w:szCs w:val="22"/>
-              </w:rPr>
-              <w:t>Javascript</w:t>
-            </w:r>
-            <w:proofErr w:type="spellEnd"/>
+              <w:t>Introduction to Javascript</w:t>
+            </w:r>
           </w:p>
         </w:tc>
         <w:tc>
@@ -1753,7 +1629,25 @@
                 <w:sz w:val="22"/>
                 <w:szCs w:val="22"/>
               </w:rPr>
-              <w:t>Sunday, 04/19/2020</w:t>
+              <w:t>Sunday, 04/</w:t>
+            </w:r>
+            <w:r>
+              <w:rPr>
+                <w:rFonts w:ascii="Arial" w:hAnsi="Arial" w:cs="Arial"/>
+                <w:color w:val="000000"/>
+                <w:sz w:val="22"/>
+                <w:szCs w:val="22"/>
+              </w:rPr>
+              <w:t>26</w:t>
+            </w:r>
+            <w:r>
+              <w:rPr>
+                <w:rFonts w:ascii="Arial" w:hAnsi="Arial" w:cs="Arial"/>
+                <w:color w:val="000000"/>
+                <w:sz w:val="22"/>
+                <w:szCs w:val="22"/>
+              </w:rPr>
+              <w:t>/2020</w:t>
             </w:r>
           </w:p>
         </w:tc>
@@ -1969,7 +1863,7 @@
 </file>
 
 <file path=word/numbering.xml><?xml version="1.0" encoding="utf-8"?>
-<w:numbering xmlns:wpc="http://schemas.microsoft.com/office/word/2010/wordprocessingCanvas" xmlns:cx="http://schemas.microsoft.com/office/drawing/2014/chartex" xmlns:cx1="http://schemas.microsoft.com/office/drawing/2015/9/8/chartex" xmlns:mc="http://schemas.openxmlformats.org/markup-compatibility/2006" xmlns:o="urn:schemas-microsoft-com:office:office" xmlns:r="http://schemas.openxmlformats.org/officeDocument/2006/relationships" xmlns:m="http://schemas.openxmlformats.org/officeDocument/2006/math" xmlns:v="urn:schemas-microsoft-com:vml" xmlns:wp14="http://schemas.microsoft.com/office/word/2010/wordprocessingDrawing" xmlns:wp="http://schemas.openxmlformats.org/drawingml/2006/wordprocessingDrawing" xmlns:w10="urn:schemas-microsoft-com:office:word" xmlns:w="http://schemas.openxmlformats.org/wordprocessingml/2006/main" xmlns:w14="http://schemas.microsoft.com/office/word/2010/wordml" xmlns:w15="http://schemas.microsoft.com/office/word/2012/wordml" xmlns:w16se="http://schemas.microsoft.com/office/word/2015/wordml/symex" xmlns:wpg="http://schemas.microsoft.com/office/word/2010/wordprocessingGroup" xmlns:wpi="http://schemas.microsoft.com/office/word/2010/wordprocessingInk" xmlns:wne="http://schemas.microsoft.com/office/word/2006/wordml" xmlns:wps="http://schemas.microsoft.com/office/word/2010/wordprocessingShape" mc:Ignorable="w14 w15 w16se wp14">
+<w:numbering xmlns:wpc="http://schemas.microsoft.com/office/word/2010/wordprocessingCanvas" xmlns:cx="http://schemas.microsoft.com/office/drawing/2014/chartex" xmlns:cx1="http://schemas.microsoft.com/office/drawing/2015/9/8/chartex" xmlns:cx2="http://schemas.microsoft.com/office/drawing/2015/10/21/chartex" xmlns:cx3="http://schemas.microsoft.com/office/drawing/2016/5/9/chartex" xmlns:cx4="http://schemas.microsoft.com/office/drawing/2016/5/10/chartex" xmlns:cx5="http://schemas.microsoft.com/office/drawing/2016/5/11/chartex" xmlns:cx6="http://schemas.microsoft.com/office/drawing/2016/5/12/chartex" xmlns:cx7="http://schemas.microsoft.com/office/drawing/2016/5/13/chartex" xmlns:cx8="http://schemas.microsoft.com/office/drawing/2016/5/14/chartex" xmlns:mc="http://schemas.openxmlformats.org/markup-compatibility/2006" xmlns:aink="http://schemas.microsoft.com/office/drawing/2016/ink" xmlns:am3d="http://schemas.microsoft.com/office/drawing/2017/model3d" xmlns:o="urn:schemas-microsoft-com:office:office" xmlns:r="http://schemas.openxmlformats.org/officeDocument/2006/relationships" xmlns:m="http://schemas.openxmlformats.org/officeDocument/2006/math" xmlns:v="urn:schemas-microsoft-com:vml" xmlns:wp14="http://schemas.microsoft.com/office/word/2010/wordprocessingDrawing" xmlns:wp="http://schemas.openxmlformats.org/drawingml/2006/wordprocessingDrawing" xmlns:w10="urn:schemas-microsoft-com:office:word" xmlns:w="http://schemas.openxmlformats.org/wordprocessingml/2006/main" xmlns:w14="http://schemas.microsoft.com/office/word/2010/wordml" xmlns:w15="http://schemas.microsoft.com/office/word/2012/wordml" xmlns:w16cid="http://schemas.microsoft.com/office/word/2016/wordml/cid" xmlns:w16se="http://schemas.microsoft.com/office/word/2015/wordml/symex" xmlns:wpg="http://schemas.microsoft.com/office/word/2010/wordprocessingGroup" xmlns:wpi="http://schemas.microsoft.com/office/word/2010/wordprocessingInk" xmlns:wne="http://schemas.microsoft.com/office/word/2006/wordml" xmlns:wps="http://schemas.microsoft.com/office/word/2010/wordprocessingShape" mc:Ignorable="w14 w15 w16se w16cid wp14">
   <w:abstractNum w:abstractNumId="0" w15:restartNumberingAfterBreak="0">
     <w:nsid w:val="4B6F3377"/>
     <w:multiLevelType w:val="multilevel"/>
@@ -2126,7 +2020,7 @@
 </file>
 
 <file path=word/styles.xml><?xml version="1.0" encoding="utf-8"?>
-<w:styles xmlns:mc="http://schemas.openxmlformats.org/markup-compatibility/2006" xmlns:r="http://schemas.openxmlformats.org/officeDocument/2006/relationships" xmlns:w="http://schemas.openxmlformats.org/wordprocessingml/2006/main" xmlns:w14="http://schemas.microsoft.com/office/word/2010/wordml" xmlns:w15="http://schemas.microsoft.com/office/word/2012/wordml" xmlns:w16se="http://schemas.microsoft.com/office/word/2015/wordml/symex" mc:Ignorable="w14 w15 w16se">
+<w:styles xmlns:mc="http://schemas.openxmlformats.org/markup-compatibility/2006" xmlns:r="http://schemas.openxmlformats.org/officeDocument/2006/relationships" xmlns:w="http://schemas.openxmlformats.org/wordprocessingml/2006/main" xmlns:w14="http://schemas.microsoft.com/office/word/2010/wordml" xmlns:w15="http://schemas.microsoft.com/office/word/2012/wordml" xmlns:w16cid="http://schemas.microsoft.com/office/word/2016/wordml/cid" xmlns:w16se="http://schemas.microsoft.com/office/word/2015/wordml/symex" mc:Ignorable="w14 w15 w16se w16cid">
   <w:docDefaults>
     <w:rPrDefault>
       <w:rPr>
@@ -2142,7 +2036,7 @@
       </w:pPr>
     </w:pPrDefault>
   </w:docDefaults>
-  <w:latentStyles w:defLockedState="0" w:defUIPriority="99" w:defSemiHidden="0" w:defUnhideWhenUsed="0" w:defQFormat="0" w:count="371">
+  <w:latentStyles w:defLockedState="0" w:defUIPriority="99" w:defSemiHidden="0" w:defUnhideWhenUsed="0" w:defQFormat="0" w:count="376">
     <w:lsdException w:name="Normal" w:uiPriority="0" w:qFormat="1"/>
     <w:lsdException w:name="heading 1" w:uiPriority="9" w:qFormat="1"/>
     <w:lsdException w:name="heading 2" w:semiHidden="1" w:uiPriority="9" w:unhideWhenUsed="1" w:qFormat="1"/>
@@ -2248,7 +2142,6 @@
     <w:lsdException w:name="HTML Sample" w:semiHidden="1" w:unhideWhenUsed="1"/>
     <w:lsdException w:name="HTML Typewriter" w:semiHidden="1" w:unhideWhenUsed="1"/>
     <w:lsdException w:name="HTML Variable" w:semiHidden="1" w:unhideWhenUsed="1"/>
-    <w:lsdException w:name="Normal Table" w:semiHidden="1" w:unhideWhenUsed="1"/>
     <w:lsdException w:name="annotation subject" w:semiHidden="1" w:unhideWhenUsed="1"/>
     <w:lsdException w:name="No List" w:semiHidden="1" w:unhideWhenUsed="1"/>
     <w:lsdException w:name="Outline List 1" w:semiHidden="1" w:unhideWhenUsed="1"/>
@@ -2291,11 +2184,8 @@
     <w:lsdException w:name="Table Contemporary" w:semiHidden="1" w:unhideWhenUsed="1"/>
     <w:lsdException w:name="Table Elegant" w:semiHidden="1" w:unhideWhenUsed="1"/>
     <w:lsdException w:name="Table Professional" w:semiHidden="1" w:unhideWhenUsed="1"/>
-    <w:lsdException w:name="Table Subtle 1" w:semiHidden="1" w:unhideWhenUsed="1"/>
     <w:lsdException w:name="Table Subtle 2" w:semiHidden="1" w:unhideWhenUsed="1"/>
     <w:lsdException w:name="Table Web 1" w:semiHidden="1" w:unhideWhenUsed="1"/>
-    <w:lsdException w:name="Table Web 2" w:semiHidden="1" w:unhideWhenUsed="1"/>
-    <w:lsdException w:name="Table Web 3" w:semiHidden="1" w:unhideWhenUsed="1"/>
     <w:lsdException w:name="Balloon Text" w:semiHidden="1" w:unhideWhenUsed="1"/>
     <w:lsdException w:name="Table Grid" w:uiPriority="39"/>
     <w:lsdException w:name="Table Theme" w:semiHidden="1" w:unhideWhenUsed="1"/>
@@ -2514,6 +2404,11 @@
     <w:lsdException w:name="List Table 5 Dark Accent 6" w:uiPriority="50"/>
     <w:lsdException w:name="List Table 6 Colorful Accent 6" w:uiPriority="51"/>
     <w:lsdException w:name="List Table 7 Colorful Accent 6" w:uiPriority="52"/>
+    <w:lsdException w:name="Mention" w:semiHidden="1" w:unhideWhenUsed="1"/>
+    <w:lsdException w:name="Smart Hyperlink" w:semiHidden="1" w:unhideWhenUsed="1"/>
+    <w:lsdException w:name="Hashtag" w:semiHidden="1" w:unhideWhenUsed="1"/>
+    <w:lsdException w:name="Unresolved Mention" w:semiHidden="1" w:unhideWhenUsed="1"/>
+    <w:lsdException w:name="Smart Link" w:semiHidden="1" w:unhideWhenUsed="1"/>
   </w:latentStyles>
   <w:style w:type="paragraph" w:default="1" w:styleId="Normal">
     <w:name w:val="Normal"/>

</xml_diff>